<commit_message>
Added generation of fund docs
</commit_message>
<xml_diff>
--- a/public/sample_uploads/Mutual-Confidentiality-Agreement.docx
+++ b/public/sample_uploads/Mutual-Confidentiality-Agreement.docx
@@ -77,47 +77,25 @@
         <w:rPr/>
         <w:t xml:space="preserve">This agreement is hereby entered into by </w:t>
       </w:r>
+      <w:r>
+        <w:rPr/>
+        <w:t xml:space="preserve">[USERFIRSTNAME] </w:t>
+      </w:r>
+      <w:r>
+        <w:rPr/>
+        <w:t xml:space="preserve">and </w:t>
+      </w:r>
+      <w:r>
+        <w:rPr/>
+        <w:t>[FUNDNAME]</w:t>
+      </w:r>
+      <w:r>
+        <w:rPr/>
+        <w:t xml:space="preserve"> on this date: </w:t>
+      </w:r>
       <w:sdt>
         <w:sdtPr>
-          <w:id w:val="260894717"/>
-          <w:placeholder>
-            <w:docPart w:val="DefaultPlaceholder_1082065158"/>
-          </w:placeholder>
-          <w:text/>
-        </w:sdtPr>
-        <w:sdtContent>
-          <w:r>
-            <w:rPr/>
-            <w:t>[Name of first party]</w:t>
-          </w:r>
-        </w:sdtContent>
-      </w:sdt>
-      <w:r>
-        <w:rPr/>
-        <w:t xml:space="preserve"> and </w:t>
-      </w:r>
-      <w:sdt>
-        <w:sdtPr>
-          <w:id w:val="1680210984"/>
-          <w:placeholder>
-            <w:docPart w:val="DefaultPlaceholder_1082065158"/>
-          </w:placeholder>
-          <w:text/>
-        </w:sdtPr>
-        <w:sdtContent>
-          <w:r>
-            <w:rPr/>
-            <w:t>[Name of second party]</w:t>
-          </w:r>
-        </w:sdtContent>
-      </w:sdt>
-      <w:r>
-        <w:rPr/>
-        <w:t xml:space="preserve"> on this date: </w:t>
-      </w:r>
-      <w:sdt>
-        <w:sdtPr>
-          <w:id w:val="1558919264"/>
+          <w:id w:val="2110029443"/>
           <w:placeholder>
             <w:docPart w:val="DefaultPlaceholder_1082065158"/>
           </w:placeholder>
@@ -161,7 +139,7 @@
       </w:r>
       <w:sdt>
         <w:sdtPr>
-          <w:id w:val="1084098120"/>
+          <w:id w:val="1683075791"/>
           <w:placeholder>
             <w:docPart w:val="DDD39622394A4256B60D4D2313AB30DE"/>
           </w:placeholder>
@@ -180,7 +158,7 @@
       </w:r>
       <w:sdt>
         <w:sdtPr>
-          <w:id w:val="321943120"/>
+          <w:id w:val="448231735"/>
           <w:placeholder>
             <w:docPart w:val="6C3DEAEDD8744B5D85467AF34B4A1B4E"/>
           </w:placeholder>
@@ -629,7 +607,7 @@
       </w:r>
       <w:sdt>
         <w:sdtPr>
-          <w:id w:val="1593858169"/>
+          <w:id w:val="1712025848"/>
           <w:placeholder>
             <w:docPart w:val="ED10AF53BD794B5BAE3A27BF5B37A895"/>
           </w:placeholder>
@@ -728,10 +706,10 @@
         <w:gridCol w:w="900"/>
         <w:gridCol w:w="2430"/>
         <w:gridCol w:w="270"/>
-        <w:gridCol w:w="809"/>
+        <w:gridCol w:w="808"/>
         <w:gridCol w:w="1440"/>
         <w:gridCol w:w="630"/>
-        <w:gridCol w:w="2269"/>
+        <w:gridCol w:w="2270"/>
       </w:tblGrid>
       <w:tr>
         <w:trPr>
@@ -751,7 +729,8 @@
           <w:p>
             <w:pPr>
               <w:pStyle w:val="Normal"/>
-              <w:widowControl/>
+              <w:widowControl w:val="false"/>
+              <w:suppressAutoHyphens w:val="true"/>
               <w:spacing w:before="0" w:after="0"/>
               <w:jc w:val="left"/>
               <w:rPr>
@@ -830,7 +809,8 @@
           <w:p>
             <w:pPr>
               <w:pStyle w:val="Normal"/>
-              <w:widowControl/>
+              <w:widowControl w:val="false"/>
+              <w:suppressAutoHyphens w:val="true"/>
               <w:spacing w:before="0" w:after="0"/>
               <w:jc w:val="left"/>
               <w:rPr>
@@ -865,7 +845,8 @@
           <w:p>
             <w:pPr>
               <w:pStyle w:val="Normal"/>
-              <w:widowControl/>
+              <w:widowControl w:val="false"/>
+              <w:suppressAutoHyphens w:val="true"/>
               <w:spacing w:before="0" w:after="0"/>
               <w:jc w:val="left"/>
               <w:rPr>
@@ -887,7 +868,7 @@
         </w:tc>
         <w:tc>
           <w:tcPr>
-            <w:tcW w:w="2879" w:type="dxa"/>
+            <w:tcW w:w="2878" w:type="dxa"/>
             <w:gridSpan w:val="3"/>
             <w:tcBorders>
               <w:top w:val="nil"/>
@@ -899,7 +880,8 @@
           <w:p>
             <w:pPr>
               <w:pStyle w:val="Normal"/>
-              <w:widowControl/>
+              <w:widowControl w:val="false"/>
+              <w:suppressAutoHyphens w:val="true"/>
               <w:spacing w:before="0" w:after="0"/>
               <w:jc w:val="left"/>
               <w:rPr>
@@ -921,7 +903,7 @@
         </w:tc>
         <w:tc>
           <w:tcPr>
-            <w:tcW w:w="2269" w:type="dxa"/>
+            <w:tcW w:w="2270" w:type="dxa"/>
             <w:tcBorders>
               <w:top w:val="nil"/>
               <w:left w:val="nil"/>
@@ -933,7 +915,8 @@
           <w:p>
             <w:pPr>
               <w:pStyle w:val="Normal"/>
-              <w:widowControl/>
+              <w:widowControl w:val="false"/>
+              <w:suppressAutoHyphens w:val="true"/>
               <w:spacing w:before="0" w:after="0"/>
               <w:jc w:val="left"/>
               <w:rPr>
@@ -974,7 +957,8 @@
           <w:p>
             <w:pPr>
               <w:pStyle w:val="Normal"/>
-              <w:widowControl/>
+              <w:widowControl w:val="false"/>
+              <w:suppressAutoHyphens w:val="true"/>
               <w:spacing w:before="0" w:after="0"/>
               <w:jc w:val="left"/>
               <w:rPr>
@@ -1009,7 +993,8 @@
           <w:p>
             <w:pPr>
               <w:pStyle w:val="Normal"/>
-              <w:widowControl/>
+              <w:widowControl w:val="false"/>
+              <w:suppressAutoHyphens w:val="true"/>
               <w:spacing w:before="0" w:after="0"/>
               <w:jc w:val="left"/>
               <w:rPr>
@@ -1043,7 +1028,8 @@
           <w:p>
             <w:pPr>
               <w:pStyle w:val="Normal"/>
-              <w:widowControl/>
+              <w:widowControl w:val="false"/>
+              <w:suppressAutoHyphens w:val="true"/>
               <w:spacing w:before="0" w:after="0"/>
               <w:jc w:val="left"/>
               <w:rPr>
@@ -1065,7 +1051,7 @@
         </w:tc>
         <w:tc>
           <w:tcPr>
-            <w:tcW w:w="2249" w:type="dxa"/>
+            <w:tcW w:w="2248" w:type="dxa"/>
             <w:gridSpan w:val="2"/>
             <w:tcBorders>
               <w:top w:val="nil"/>
@@ -1078,7 +1064,8 @@
           <w:p>
             <w:pPr>
               <w:pStyle w:val="Normal"/>
-              <w:widowControl/>
+              <w:widowControl w:val="false"/>
+              <w:suppressAutoHyphens w:val="true"/>
               <w:spacing w:before="0" w:after="0"/>
               <w:jc w:val="left"/>
               <w:rPr>
@@ -1101,7 +1088,7 @@
         </w:tc>
         <w:tc>
           <w:tcPr>
-            <w:tcW w:w="2899" w:type="dxa"/>
+            <w:tcW w:w="2900" w:type="dxa"/>
             <w:gridSpan w:val="2"/>
             <w:tcBorders>
               <w:top w:val="nil"/>
@@ -1113,7 +1100,8 @@
           <w:p>
             <w:pPr>
               <w:pStyle w:val="Normal"/>
-              <w:widowControl/>
+              <w:widowControl w:val="false"/>
+              <w:suppressAutoHyphens w:val="true"/>
               <w:spacing w:before="0" w:after="0"/>
               <w:jc w:val="left"/>
               <w:rPr>
@@ -1152,7 +1140,8 @@
           <w:p>
             <w:pPr>
               <w:pStyle w:val="Normal"/>
-              <w:widowControl/>
+              <w:widowControl w:val="false"/>
+              <w:suppressAutoHyphens w:val="true"/>
               <w:spacing w:before="0" w:after="0"/>
               <w:jc w:val="left"/>
               <w:rPr>
@@ -1187,7 +1176,8 @@
           <w:p>
             <w:pPr>
               <w:pStyle w:val="Normal"/>
-              <w:widowControl/>
+              <w:widowControl w:val="false"/>
+              <w:suppressAutoHyphens w:val="true"/>
               <w:spacing w:before="0" w:after="0"/>
               <w:jc w:val="left"/>
               <w:rPr>
@@ -1221,7 +1211,8 @@
           <w:p>
             <w:pPr>
               <w:pStyle w:val="Normal"/>
-              <w:widowControl/>
+              <w:widowControl w:val="false"/>
+              <w:suppressAutoHyphens w:val="true"/>
               <w:spacing w:before="0" w:after="0"/>
               <w:jc w:val="left"/>
               <w:rPr>
@@ -1243,7 +1234,7 @@
         </w:tc>
         <w:tc>
           <w:tcPr>
-            <w:tcW w:w="809" w:type="dxa"/>
+            <w:tcW w:w="808" w:type="dxa"/>
             <w:tcBorders>
               <w:top w:val="nil"/>
               <w:left w:val="nil"/>
@@ -1255,7 +1246,8 @@
           <w:p>
             <w:pPr>
               <w:pStyle w:val="Normal"/>
-              <w:widowControl/>
+              <w:widowControl w:val="false"/>
+              <w:suppressAutoHyphens w:val="true"/>
               <w:spacing w:before="0" w:after="0"/>
               <w:jc w:val="left"/>
               <w:rPr>
@@ -1278,7 +1270,7 @@
         </w:tc>
         <w:tc>
           <w:tcPr>
-            <w:tcW w:w="4339" w:type="dxa"/>
+            <w:tcW w:w="4340" w:type="dxa"/>
             <w:gridSpan w:val="3"/>
             <w:tcBorders>
               <w:top w:val="nil"/>
@@ -1290,7 +1282,8 @@
           <w:p>
             <w:pPr>
               <w:pStyle w:val="Normal"/>
-              <w:widowControl/>
+              <w:widowControl w:val="false"/>
+              <w:suppressAutoHyphens w:val="true"/>
               <w:spacing w:before="0" w:after="0"/>
               <w:jc w:val="left"/>
               <w:rPr>
@@ -1319,6 +1312,17 @@
       </w:pPr>
       <w:r>
         <w:rPr/>
+        <w:t>[USERPAN]</w:t>
+      </w:r>
+    </w:p>
+    <w:p>
+      <w:pPr>
+        <w:pStyle w:val="Normal"/>
+        <w:rPr/>
+      </w:pPr>
+      <w:r>
+        <w:rPr/>
+        <w:t>[USERADDRESS]</w:t>
       </w:r>
     </w:p>
     <w:p>
@@ -2448,6 +2452,7 @@
     <w:rsid w:val="00a558da"/>
     <w:pPr>
       <w:widowControl/>
+      <w:suppressAutoHyphens w:val="true"/>
       <w:bidi w:val="0"/>
       <w:spacing w:lineRule="auto" w:line="240" w:before="0" w:after="0"/>
       <w:jc w:val="left"/>

</xml_diff>

<commit_message>
Added custom fields for fund doc generation
</commit_message>
<xml_diff>
--- a/public/sample_uploads/Mutual-Confidentiality-Agreement.docx
+++ b/public/sample_uploads/Mutual-Confidentiality-Agreement.docx
@@ -75,27 +75,11 @@
       </w:pPr>
       <w:r>
         <w:rPr/>
-        <w:t xml:space="preserve">This agreement is hereby entered into by </w:t>
-      </w:r>
-      <w:r>
-        <w:rPr/>
-        <w:t xml:space="preserve">[USER_FIRST_NAME] </w:t>
-      </w:r>
-      <w:r>
-        <w:rPr/>
-        <w:t xml:space="preserve">and </w:t>
-      </w:r>
-      <w:r>
-        <w:rPr/>
-        <w:t>[FUND_NAME]</w:t>
-      </w:r>
-      <w:r>
-        <w:rPr/>
-        <w:t xml:space="preserve"> on this date: </w:t>
+        <w:t xml:space="preserve">This agreement is hereby entered into by [USER_FIRST_NAME] and [FUND_NAME] on this date: </w:t>
       </w:r>
       <w:sdt>
         <w:sdtPr>
-          <w:id w:val="52826695"/>
+          <w:id w:val="1435641731"/>
           <w:placeholder>
             <w:docPart w:val="DefaultPlaceholder_1082065158"/>
           </w:placeholder>
@@ -139,7 +123,7 @@
       </w:r>
       <w:sdt>
         <w:sdtPr>
-          <w:id w:val="598387584"/>
+          <w:id w:val="351643734"/>
           <w:placeholder>
             <w:docPart w:val="DDD39622394A4256B60D4D2313AB30DE"/>
           </w:placeholder>
@@ -158,7 +142,7 @@
       </w:r>
       <w:sdt>
         <w:sdtPr>
-          <w:id w:val="1244154117"/>
+          <w:id w:val="692281421"/>
           <w:placeholder>
             <w:docPart w:val="6C3DEAEDD8744B5D85467AF34B4A1B4E"/>
           </w:placeholder>
@@ -607,7 +591,7 @@
       </w:r>
       <w:sdt>
         <w:sdtPr>
-          <w:id w:val="110218258"/>
+          <w:id w:val="1009059418"/>
           <w:placeholder>
             <w:docPart w:val="ED10AF53BD794B5BAE3A27BF5B37A895"/>
           </w:placeholder>
@@ -706,10 +690,10 @@
         <w:gridCol w:w="900"/>
         <w:gridCol w:w="2430"/>
         <w:gridCol w:w="270"/>
-        <w:gridCol w:w="808"/>
-        <w:gridCol w:w="1440"/>
-        <w:gridCol w:w="630"/>
-        <w:gridCol w:w="2270"/>
+        <w:gridCol w:w="806"/>
+        <w:gridCol w:w="1441"/>
+        <w:gridCol w:w="629"/>
+        <w:gridCol w:w="2272"/>
       </w:tblGrid>
       <w:tr>
         <w:trPr>
@@ -868,7 +852,7 @@
         </w:tc>
         <w:tc>
           <w:tcPr>
-            <w:tcW w:w="2878" w:type="dxa"/>
+            <w:tcW w:w="2876" w:type="dxa"/>
             <w:gridSpan w:val="3"/>
             <w:tcBorders>
               <w:top w:val="nil"/>
@@ -903,7 +887,7 @@
         </w:tc>
         <w:tc>
           <w:tcPr>
-            <w:tcW w:w="2270" w:type="dxa"/>
+            <w:tcW w:w="2272" w:type="dxa"/>
             <w:tcBorders>
               <w:top w:val="nil"/>
               <w:left w:val="nil"/>
@@ -1051,7 +1035,7 @@
         </w:tc>
         <w:tc>
           <w:tcPr>
-            <w:tcW w:w="2248" w:type="dxa"/>
+            <w:tcW w:w="2247" w:type="dxa"/>
             <w:gridSpan w:val="2"/>
             <w:tcBorders>
               <w:top w:val="nil"/>
@@ -1088,7 +1072,7 @@
         </w:tc>
         <w:tc>
           <w:tcPr>
-            <w:tcW w:w="2900" w:type="dxa"/>
+            <w:tcW w:w="2901" w:type="dxa"/>
             <w:gridSpan w:val="2"/>
             <w:tcBorders>
               <w:top w:val="nil"/>
@@ -1234,7 +1218,7 @@
         </w:tc>
         <w:tc>
           <w:tcPr>
-            <w:tcW w:w="808" w:type="dxa"/>
+            <w:tcW w:w="806" w:type="dxa"/>
             <w:tcBorders>
               <w:top w:val="nil"/>
               <w:left w:val="nil"/>
@@ -1270,7 +1254,7 @@
         </w:tc>
         <w:tc>
           <w:tcPr>
-            <w:tcW w:w="4340" w:type="dxa"/>
+            <w:tcW w:w="4342" w:type="dxa"/>
             <w:gridSpan w:val="3"/>
             <w:tcBorders>
               <w:top w:val="nil"/>
@@ -1332,6 +1316,64 @@
       </w:pPr>
       <w:r>
         <w:rPr/>
+        <w:t>[KYC_CITY]</w:t>
+      </w:r>
+    </w:p>
+    <w:p>
+      <w:pPr>
+        <w:pStyle w:val="Normal"/>
+        <w:rPr/>
+      </w:pPr>
+      <w:r>
+        <w:rPr/>
+        <w:t>[KYC_STATE]</w:t>
+      </w:r>
+    </w:p>
+    <w:p>
+      <w:pPr>
+        <w:pStyle w:val="Normal"/>
+        <w:rPr/>
+      </w:pPr>
+      <w:r>
+        <w:rPr/>
+        <w:t>[KYC_PINCODE]</w:t>
+      </w:r>
+    </w:p>
+    <w:p>
+      <w:pPr>
+        <w:pStyle w:val="Normal"/>
+        <w:rPr/>
+      </w:pPr>
+      <w:r>
+        <w:rPr/>
+        <w:t>[KYC_DOMICILE]</w:t>
+      </w:r>
+    </w:p>
+    <w:p>
+      <w:pPr>
+        <w:pStyle w:val="Normal"/>
+        <w:rPr/>
+      </w:pPr>
+      <w:r>
+        <w:rPr/>
+      </w:r>
+    </w:p>
+    <w:p>
+      <w:pPr>
+        <w:pStyle w:val="Normal"/>
+        <w:rPr/>
+      </w:pPr>
+      <w:r>
+        <w:rPr/>
+        <w:t>[</w:t>
+      </w:r>
+      <w:r>
+        <w:rPr/>
+        <w:t>COMMITMENT_TAX_EXEMPT</w:t>
+      </w:r>
+      <w:r>
+        <w:rPr/>
+        <w:t>]</w:t>
       </w:r>
     </w:p>
     <w:p>
@@ -1342,6 +1384,15 @@
       </w:pPr>
       <w:r>
         <w:rPr/>
+        <w:t>[</w:t>
+      </w:r>
+      <w:r>
+        <w:rPr/>
+        <w:t>COMMITMENT_COMMITMENT_TYPE</w:t>
+      </w:r>
+      <w:r>
+        <w:rPr/>
+        <w:t>]</w:t>
       </w:r>
       <w:r>
         <w:br w:type="page"/>

</xml_diff>

<commit_message>
Added ppm_number for capital commitment doc generation
</commit_message>
<xml_diff>
--- a/public/sample_uploads/Mutual-Confidentiality-Agreement.docx
+++ b/public/sample_uploads/Mutual-Confidentiality-Agreement.docx
@@ -75,23 +75,28 @@
       </w:pPr>
       <w:r>
         <w:rPr/>
-        <w:t xml:space="preserve">This agreement is hereby entered into by [USER_FIRST_NAME] and [FUND_NAME] on this date: </w:t>
-      </w:r>
-      <w:sdt>
-        <w:sdtPr>
-          <w:id w:val="1435641731"/>
-          <w:placeholder>
-            <w:docPart w:val="DefaultPlaceholder_1082065158"/>
-          </w:placeholder>
-          <w:text/>
-        </w:sdtPr>
-        <w:sdtContent>
-          <w:r>
-            <w:rPr/>
-            <w:t>[Date here]</w:t>
-          </w:r>
-        </w:sdtContent>
-      </w:sdt>
+        <w:t>This agreement is hereby entered into by [</w:t>
+      </w:r>
+      <w:r>
+        <w:rPr/>
+        <w:t>KYC</w:t>
+      </w:r>
+      <w:r>
+        <w:rPr/>
+        <w:t>_</w:t>
+      </w:r>
+      <w:r>
+        <w:rPr/>
+        <w:t>FULL_NAME</w:t>
+      </w:r>
+      <w:r>
+        <w:rPr/>
+        <w:t xml:space="preserve">] and [FUND_NAME] on this date: </w:t>
+      </w:r>
+      <w:r>
+        <w:rPr/>
+        <w:t>[DATE]</w:t>
+      </w:r>
       <w:r>
         <w:rPr/>
         <w:t>.</w:t>
@@ -123,7 +128,7 @@
       </w:r>
       <w:sdt>
         <w:sdtPr>
-          <w:id w:val="351643734"/>
+          <w:id w:val="1196990883"/>
           <w:placeholder>
             <w:docPart w:val="DDD39622394A4256B60D4D2313AB30DE"/>
           </w:placeholder>
@@ -142,7 +147,7 @@
       </w:r>
       <w:sdt>
         <w:sdtPr>
-          <w:id w:val="692281421"/>
+          <w:id w:val="978742503"/>
           <w:placeholder>
             <w:docPart w:val="6C3DEAEDD8744B5D85467AF34B4A1B4E"/>
           </w:placeholder>
@@ -591,7 +596,7 @@
       </w:r>
       <w:sdt>
         <w:sdtPr>
-          <w:id w:val="1009059418"/>
+          <w:id w:val="1832973428"/>
           <w:placeholder>
             <w:docPart w:val="ED10AF53BD794B5BAE3A27BF5B37A895"/>
           </w:placeholder>
@@ -690,8 +695,8 @@
         <w:gridCol w:w="900"/>
         <w:gridCol w:w="2430"/>
         <w:gridCol w:w="270"/>
-        <w:gridCol w:w="806"/>
-        <w:gridCol w:w="1441"/>
+        <w:gridCol w:w="805"/>
+        <w:gridCol w:w="1442"/>
         <w:gridCol w:w="629"/>
         <w:gridCol w:w="2272"/>
       </w:tblGrid>
@@ -1218,7 +1223,7 @@
         </w:tc>
         <w:tc>
           <w:tcPr>
-            <w:tcW w:w="806" w:type="dxa"/>
+            <w:tcW w:w="805" w:type="dxa"/>
             <w:tcBorders>
               <w:top w:val="nil"/>
               <w:left w:val="nil"/>
@@ -1254,7 +1259,7 @@
         </w:tc>
         <w:tc>
           <w:tcPr>
-            <w:tcW w:w="4342" w:type="dxa"/>
+            <w:tcW w:w="4343" w:type="dxa"/>
             <w:gridSpan w:val="3"/>
             <w:tcBorders>
               <w:top w:val="nil"/>
@@ -1296,17 +1301,33 @@
       </w:pPr>
       <w:r>
         <w:rPr/>
-        <w:t>[USER_PAN]</w:t>
-      </w:r>
-    </w:p>
-    <w:p>
-      <w:pPr>
-        <w:pStyle w:val="Normal"/>
-        <w:rPr/>
-      </w:pPr>
-      <w:r>
-        <w:rPr/>
-        <w:t>[USER_ADDRESS]</w:t>
+        <w:t>[</w:t>
+      </w:r>
+      <w:r>
+        <w:rPr/>
+        <w:t>KYC</w:t>
+      </w:r>
+      <w:r>
+        <w:rPr/>
+        <w:t>_PAN]</w:t>
+      </w:r>
+    </w:p>
+    <w:p>
+      <w:pPr>
+        <w:pStyle w:val="Normal"/>
+        <w:rPr/>
+      </w:pPr>
+      <w:r>
+        <w:rPr/>
+        <w:t>[</w:t>
+      </w:r>
+      <w:r>
+        <w:rPr/>
+        <w:t>KYC</w:t>
+      </w:r>
+      <w:r>
+        <w:rPr/>
+        <w:t>_ADDRESS]</w:t>
       </w:r>
     </w:p>
     <w:p>
@@ -1369,7 +1390,7 @@
       </w:r>
       <w:r>
         <w:rPr/>
-        <w:t>COMMITMENT_TAX_EXEMPT</w:t>
+        <w:t>PPM_NUMBER</w:t>
       </w:r>
       <w:r>
         <w:rPr/>
@@ -1379,20 +1400,22 @@
     <w:p>
       <w:pPr>
         <w:pStyle w:val="Normal"/>
+        <w:rPr/>
+      </w:pPr>
+      <w:r>
+        <w:rPr/>
+        <w:t>[COMMITMENT_TAX_EXEMPT]</w:t>
+      </w:r>
+    </w:p>
+    <w:p>
+      <w:pPr>
+        <w:pStyle w:val="Normal"/>
         <w:spacing w:lineRule="auto" w:line="276" w:before="0" w:after="200"/>
         <w:rPr/>
       </w:pPr>
       <w:r>
         <w:rPr/>
-        <w:t>[</w:t>
-      </w:r>
-      <w:r>
-        <w:rPr/>
-        <w:t>COMMITMENT_COMMITMENT_TYPE</w:t>
-      </w:r>
-      <w:r>
-        <w:rPr/>
-        <w:t>]</w:t>
+        <w:t>[COMMITMENT_COMMITMENT_TYPE]</w:t>
       </w:r>
       <w:r>
         <w:br w:type="page"/>

</xml_diff>